<commit_message>
small updates to r markdown
</commit_message>
<xml_diff>
--- a/02_scripts/Arsenic-data.docx
+++ b/02_scripts/Arsenic-data.docx
@@ -1959,6 +1959,15 @@
       </w:pPr>
       <w:r>
         <w:rPr>
+          <w:rStyle w:val="CommentTok"/>
+        </w:rPr>
+        <w:t xml:space="preserve">#setwd("/Users/austinmartinez/Documents/GitHub/coPlateauWaterQuality/01_data")</w:t>
+      </w:r>
+      <w:r>
+        <w:br/>
+      </w:r>
+      <w:r>
+        <w:rPr>
           <w:rStyle w:val="FunctionTok"/>
         </w:rPr>
         <w:t xml:space="preserve">setwd</w:t>
@@ -1973,7 +1982,7 @@
         <w:rPr>
           <w:rStyle w:val="StringTok"/>
         </w:rPr>
-        <w:t xml:space="preserve">"/Users/austinmartinez/Documents/GitHub/coPlateauWaterQuality/01_data"</w:t>
+        <w:t xml:space="preserve">"C:/Users/jhoover/Documents/GitHub/coPlateauWaterQuality/01_data"</w:t>
       </w:r>
       <w:r>
         <w:rPr>
@@ -2005,7 +2014,7 @@
         <w:rPr>
           <w:rStyle w:val="VerbatimChar"/>
         </w:rPr>
-        <w:t xml:space="preserve">## Warning: package 'kableExtra' was built under R version 4.3.2</w:t>
+        <w:t xml:space="preserve">## Warning: package 'kableExtra' was built under R version 4.3.3</w:t>
       </w:r>
     </w:p>
     <w:p>
@@ -2076,6 +2085,7 @@
         <w:tblW w:type="pct" w:w="5000"/>
         <w:tblLook w:firstRow="1" w:lastRow="0" w:firstColumn="0" w:lastColumn="0" w:noHBand="0" w:noVBand="0" w:val="0020"/>
         <w:jc w:val="start"/>
+        <w:tblLayout w:type="fixed"/>
       </w:tblPr>
       <w:tblGrid>
         <w:gridCol w:w="125"/>
@@ -19768,15 +19778,18 @@
       </w:pPr>
       <w:r>
         <w:rPr>
-          <w:rStyle w:val="FunctionTok"/>
+          <w:rStyle w:val="CommentTok"/>
         </w:rPr>
-        <w:t xml:space="preserve">library</w:t>
+        <w:t xml:space="preserve"># library(kableExtra)  #only need to load the library once</w:t>
+      </w:r>
+      <w:r>
+        <w:br/>
       </w:r>
       <w:r>
         <w:rPr>
-          <w:rStyle w:val="NormalTok"/>
+          <w:rStyle w:val="CommentTok"/>
         </w:rPr>
-        <w:t xml:space="preserve">(kableExtra)</w:t>
+        <w:t xml:space="preserve">#setwd("/Users/austinmartinez/Documents/GitHub/coPlateauWaterQuality/01_data")</w:t>
       </w:r>
       <w:r>
         <w:br/>
@@ -19797,7 +19810,7 @@
         <w:rPr>
           <w:rStyle w:val="StringTok"/>
         </w:rPr>
-        <w:t xml:space="preserve">"/Users/austinmartinez/Documents/GitHub/coPlateauWaterQuality/01_data"</w:t>
+        <w:t xml:space="preserve">"C:/Users/jhoover/Documents/GitHub/coPlateauWaterQuality/01_data"</w:t>
       </w:r>
       <w:r>
         <w:rPr>
@@ -19950,6 +19963,7 @@
         <w:tblW w:type="pct" w:w="5000"/>
         <w:tblLook w:firstRow="1" w:lastRow="0" w:firstColumn="0" w:lastColumn="0" w:noHBand="0" w:noVBand="0" w:val="0020"/>
         <w:jc w:val="start"/>
+        <w:tblLayout w:type="fixed"/>
       </w:tblPr>
       <w:tblGrid>
         <w:gridCol w:w="363"/>
@@ -22902,15 +22916,18 @@
       </w:pPr>
       <w:r>
         <w:rPr>
-          <w:rStyle w:val="FunctionTok"/>
+          <w:rStyle w:val="CommentTok"/>
         </w:rPr>
-        <w:t xml:space="preserve">library</w:t>
+        <w:t xml:space="preserve">#library(kableExtra)</w:t>
+      </w:r>
+      <w:r>
+        <w:br/>
       </w:r>
       <w:r>
         <w:rPr>
-          <w:rStyle w:val="NormalTok"/>
+          <w:rStyle w:val="CommentTok"/>
         </w:rPr>
-        <w:t xml:space="preserve">(kableExtra)</w:t>
+        <w:t xml:space="preserve">#setwd("/Users/austinmartinez/Documents/GitHub/coPlateauWaterQuality/01_data")</w:t>
       </w:r>
       <w:r>
         <w:br/>
@@ -22931,7 +22948,7 @@
         <w:rPr>
           <w:rStyle w:val="StringTok"/>
         </w:rPr>
-        <w:t xml:space="preserve">"/Users/austinmartinez/Documents/GitHub/coPlateauWaterQuality/01_data"</w:t>
+        <w:t xml:space="preserve">"C:/Users/jhoover/Documents/GitHub/coPlateauWaterQuality/01_data"</w:t>
       </w:r>
       <w:r>
         <w:rPr>
@@ -23141,6 +23158,7 @@
         <w:tblW w:type="pct" w:w="5000"/>
         <w:tblLook w:firstRow="1" w:lastRow="0" w:firstColumn="0" w:lastColumn="0" w:noHBand="0" w:noVBand="0" w:val="0020"/>
         <w:jc w:val="start"/>
+        <w:tblLayout w:type="fixed"/>
       </w:tblPr>
       <w:tblGrid>
         <w:gridCol w:w="1224"/>
@@ -25011,6 +25029,25 @@
       <w:jc w:val="center"/>
     </w:pPr>
   </w:style>
+  <w:style w:customStyle="1" w:styleId="AbstractTitle" w:type="paragraph">
+    <w:name w:val="Abstract Title"/>
+    <w:basedOn w:val="Normal"/>
+    <w:next w:val="Abstract"/>
+    <w:qFormat/>
+    <w:pPr>
+      <w:keepNext/>
+      <w:keepLines/>
+      <w:jc w:val="center"/>
+      <w:spacing w:after="0" w:before="300"/>
+    </w:pPr>
+    <w:rPr>
+      <w:sz w:val="20"/>
+      <w:szCs w:val="20"/>
+      <w:b/>
+      <w:color w:val="345A8A"/>
+      &gt;
+    </w:rPr>
+  </w:style>
   <w:style w:customStyle="1" w:styleId="Abstract" w:type="paragraph">
     <w:name w:val="Abstract"/>
     <w:basedOn w:val="Normal"/>
@@ -25019,7 +25056,7 @@
     <w:pPr>
       <w:keepNext/>
       <w:keepLines/>
-      <w:spacing w:after="300" w:before="300"/>
+      <w:spacing w:after="300" w:before="100"/>
     </w:pPr>
     <w:rPr>
       <w:sz w:val="20"/>
@@ -25241,6 +25278,18 @@
     <w:uiPriority w:val="9"/>
     <w:unhideWhenUsed/>
     <w:qFormat/>
+  </w:style>
+  <w:style w:styleId="FootnoteBlockText" w:type="paragraph">
+    <w:name w:val="Footnote Block Text"/>
+    <w:basedOn w:val="Footnote Text"/>
+    <w:next w:val="Footnote Text"/>
+    <w:uiPriority w:val="9"/>
+    <w:unhideWhenUsed/>
+    <w:qFormat/>
+    <w:pPr>
+      <w:spacing w:after="100" w:before="100"/>
+      <w:ind w:firstLine="0" w:left="480" w:right="480"/>
+    </w:pPr>
   </w:style>
   <w:style w:default="1" w:styleId="DefaultParagraphFont" w:type="character">
     <w:name w:val="Default Paragraph Font"/>

</xml_diff>